<commit_message>
[docs] Documento individual Studnet 2
</commit_message>
<xml_diff>
--- a/reports/Deliverable 3/Student #2/04 Requirements - Student #2.docx
+++ b/reports/Deliverable 3/Student #2/04 Requirements - Student #2.docx
@@ -89,7 +89,6 @@
               </w:rPr>
               <w:tab/>
             </w:r>
-            <w:permStart w:id="379328249" w:edGrp="everyone"/>
             <w:sdt>
               <w:sdtPr>
                 <w:rPr>
@@ -103,6 +102,7 @@
                 <w15:appearance w15:val="hidden"/>
                 <w:text/>
               </w:sdtPr>
+              <w:sdtEndPr/>
               <w:sdtContent>
                 <w:r>
                   <w:rPr>
@@ -124,7 +124,6 @@
                 </w:r>
               </w:sdtContent>
             </w:sdt>
-            <w:permEnd w:id="379328249"/>
           </w:p>
         </w:tc>
       </w:tr>
@@ -166,7 +165,6 @@
               </w:rPr>
               <w:tab/>
             </w:r>
-            <w:permStart w:id="955522721" w:edGrp="everyone"/>
             <w:sdt>
               <w:sdtPr>
                 <w:rPr>
@@ -180,6 +178,7 @@
                 <w15:appearance w15:val="hidden"/>
                 <w:text/>
               </w:sdtPr>
+              <w:sdtEndPr/>
               <w:sdtContent>
                 <w:r>
                   <w:rPr>
@@ -189,7 +188,6 @@
                 </w:r>
               </w:sdtContent>
             </w:sdt>
-            <w:permEnd w:id="955522721"/>
           </w:p>
         </w:tc>
       </w:tr>
@@ -230,6 +228,7 @@
               <w:rPr>
                 <w:rFonts w:asciiTheme="majorHAnsi" w:hAnsiTheme="majorHAnsi" w:cstheme="majorHAnsi"/>
                 <w:b/>
+                <w:lang w:val="es-ES"/>
               </w:rPr>
             </w:pPr>
             <w:r>
@@ -244,18 +243,13 @@
                 <w:rFonts w:asciiTheme="majorHAnsi" w:hAnsiTheme="majorHAnsi" w:cstheme="majorHAnsi"/>
               </w:rPr>
               <w:tab/>
-            </w:r>
-            <w:permStart w:id="1490430286" w:edGrp="everyone"/>
-            <w:r>
-              <w:rPr>
-                <w:rFonts w:asciiTheme="majorHAnsi" w:hAnsiTheme="majorHAnsi" w:cstheme="majorHAnsi"/>
-              </w:rPr>
               <w:t xml:space="preserve"> </w:t>
             </w:r>
             <w:sdt>
               <w:sdtPr>
                 <w:rPr>
                   <w:rFonts w:asciiTheme="majorHAnsi" w:hAnsiTheme="majorHAnsi" w:cstheme="majorHAnsi"/>
+                  <w:lang w:val="es-ES"/>
                 </w:rPr>
                 <w:tag w:val="ID2"/>
                 <w:id w:val="-1276937016"/>
@@ -265,17 +259,18 @@
                 <w15:appearance w15:val="hidden"/>
                 <w:text/>
               </w:sdtPr>
+              <w:sdtEndPr/>
               <w:sdtContent>
                 <w:r>
                   <w:rPr>
                     <w:rFonts w:asciiTheme="majorHAnsi" w:hAnsiTheme="majorHAnsi" w:cstheme="majorHAnsi"/>
+                    <w:lang w:val="es-ES"/>
                   </w:rPr>
                   <w:t>77049375L</w:t>
                 </w:r>
               </w:sdtContent>
             </w:sdt>
           </w:p>
-          <w:permEnd w:id="1490430286"/>
           <w:p>
             <w:pPr>
               <w:pStyle w:val="Sinespaciado"/>
@@ -305,11 +300,11 @@
               </w:rPr>
               <w:tab/>
             </w:r>
-            <w:permStart w:id="1588551831" w:edGrp="everyone"/>
             <w:sdt>
               <w:sdtPr>
                 <w:rPr>
                   <w:rFonts w:asciiTheme="majorHAnsi" w:hAnsiTheme="majorHAnsi" w:cstheme="majorHAnsi"/>
+                  <w:lang w:val="es-ES"/>
                 </w:rPr>
                 <w:tag w:val="UVUS02"/>
                 <w:id w:val="1381354132"/>
@@ -319,28 +314,31 @@
                 <w15:appearance w15:val="hidden"/>
                 <w:text/>
               </w:sdtPr>
+              <w:sdtEndPr/>
               <w:sdtContent>
                 <w:r>
                   <w:rPr>
                     <w:rFonts w:asciiTheme="majorHAnsi" w:hAnsiTheme="majorHAnsi" w:cstheme="majorHAnsi"/>
+                    <w:lang w:val="es-ES"/>
                   </w:rPr>
                   <w:t xml:space="preserve"> </w:t>
                 </w:r>
                 <w:r>
                   <w:rPr>
                     <w:rFonts w:asciiTheme="majorHAnsi" w:hAnsiTheme="majorHAnsi" w:cstheme="majorHAnsi"/>
+                    <w:lang w:val="es-ES"/>
                   </w:rPr>
                   <w:t>enrgaraba</w:t>
                 </w:r>
                 <w:r>
                   <w:rPr>
                     <w:rFonts w:asciiTheme="majorHAnsi" w:hAnsiTheme="majorHAnsi" w:cstheme="majorHAnsi"/>
+                    <w:lang w:val="es-ES"/>
                   </w:rPr>
                   <w:t xml:space="preserve">  </w:t>
                 </w:r>
               </w:sdtContent>
             </w:sdt>
-            <w:permEnd w:id="1588551831"/>
           </w:p>
           <w:p>
             <w:pPr>
@@ -369,7 +367,6 @@
               </w:rPr>
               <w:tab/>
             </w:r>
-            <w:permStart w:id="441854091" w:edGrp="everyone"/>
             <w:sdt>
               <w:sdtPr>
                 <w:rPr>
@@ -384,6 +381,7 @@
                 <w15:appearance w15:val="hidden"/>
                 <w:text/>
               </w:sdtPr>
+              <w:sdtEndPr/>
               <w:sdtContent>
                 <w:r>
                   <w:rPr>
@@ -408,7 +406,6 @@
                 </w:r>
               </w:sdtContent>
             </w:sdt>
-            <w:permEnd w:id="441854091"/>
           </w:p>
           <w:p>
             <w:pPr>
@@ -437,7 +434,6 @@
               </w:rPr>
               <w:tab/>
             </w:r>
-            <w:permStart w:id="16126159" w:edGrp="everyone"/>
             <w:sdt>
               <w:sdtPr>
                 <w:rPr>
@@ -452,6 +448,7 @@
                 <w15:appearance w15:val="hidden"/>
                 <w:text/>
               </w:sdtPr>
+              <w:sdtEndPr/>
               <w:sdtContent>
                 <w:r>
                   <w:rPr>
@@ -462,7 +459,6 @@
                 </w:r>
               </w:sdtContent>
             </w:sdt>
-            <w:permEnd w:id="16126159"/>
           </w:p>
         </w:tc>
       </w:tr>
@@ -510,7 +506,6 @@
               </w:rPr>
               <w:tab/>
             </w:r>
-            <w:permStart w:id="925041655" w:edGrp="everyone"/>
             <w:sdt>
               <w:sdtPr>
                 <w:rPr>
@@ -524,6 +519,7 @@
                 <w15:appearance w15:val="hidden"/>
                 <w:text/>
               </w:sdtPr>
+              <w:sdtEndPr/>
               <w:sdtContent>
                 <w:r>
                   <w:rPr>
@@ -545,7 +541,6 @@
                 </w:r>
               </w:sdtContent>
             </w:sdt>
-            <w:permEnd w:id="925041655"/>
           </w:p>
         </w:tc>
       </w:tr>
@@ -562,7 +557,6 @@
         <w:rPr>
           <w:rFonts w:cstheme="majorHAnsi"/>
         </w:rPr>
-        <w:lastRenderedPageBreak/>
         <w:t>MANDATORY Deliverable D01: introduction</w:t>
       </w:r>
     </w:p>
@@ -768,7 +762,6 @@
         <w:t>” denotes your name/s.</w:t>
       </w:r>
     </w:p>
-    <w:permStart w:id="1733719730" w:edGrp="everyone"/>
     <w:p>
       <w:pPr>
         <w:pStyle w:val="Verdict"/>
@@ -789,6 +782,7 @@
           <w15:appearance w15:val="hidden"/>
           <w:text/>
         </w:sdtPr>
+        <w:sdtEndPr/>
         <w:sdtContent>
           <w:r>
             <w:rPr>
@@ -814,14 +808,7 @@
         <w:rPr>
           <w:rFonts w:asciiTheme="majorHAnsi" w:hAnsiTheme="majorHAnsi" w:cstheme="majorHAnsi"/>
         </w:rPr>
-        <w:t xml:space="preserve"> </w:t>
-      </w:r>
-      <w:permEnd w:id="1733719730"/>
-      <w:r>
-        <w:rPr>
-          <w:rFonts w:asciiTheme="majorHAnsi" w:hAnsiTheme="majorHAnsi" w:cstheme="majorHAnsi"/>
-        </w:rPr>
-        <w:t xml:space="preserve">   </w:t>
+        <w:t xml:space="preserve">    </w:t>
       </w:r>
     </w:p>
     <w:p>
@@ -973,7 +960,6 @@
         <w:rPr>
           <w:rFonts w:cstheme="majorHAnsi"/>
         </w:rPr>
-        <w:lastRenderedPageBreak/>
         <w:t xml:space="preserve">MANDATORY </w:t>
       </w:r>
       <w:r>
@@ -1140,7 +1126,6 @@
         <w:t xml:space="preserve"> (less than or equal to the corresponding project cost). </w:t>
       </w:r>
     </w:p>
-    <w:permStart w:id="1580534963" w:edGrp="everyone"/>
     <w:p>
       <w:pPr>
         <w:pStyle w:val="Gradercomments"/>
@@ -1161,6 +1146,7 @@
           <w15:appearance w15:val="hidden"/>
           <w:text/>
         </w:sdtPr>
+        <w:sdtEndPr/>
         <w:sdtContent>
           <w:r>
             <w:rPr>
@@ -1182,7 +1168,6 @@
           </w:r>
         </w:sdtContent>
       </w:sdt>
-      <w:permEnd w:id="1580534963"/>
       <w:r>
         <w:rPr>
           <w:rFonts w:asciiTheme="majorHAnsi" w:hAnsiTheme="majorHAnsi" w:cstheme="majorHAnsi"/>
@@ -1302,7 +1287,6 @@
         <w:t xml:space="preserve"> for the registration (not blank, shorter than 76 characters).</w:t>
       </w:r>
     </w:p>
-    <w:permStart w:id="1685676958" w:edGrp="everyone"/>
     <w:p>
       <w:pPr>
         <w:pStyle w:val="Verdict"/>
@@ -1323,6 +1307,7 @@
           <w15:appearance w15:val="hidden"/>
           <w:text/>
         </w:sdtPr>
+        <w:sdtEndPr/>
         <w:sdtContent>
           <w:r>
             <w:rPr>
@@ -1344,7 +1329,6 @@
           </w:r>
         </w:sdtContent>
       </w:sdt>
-      <w:permEnd w:id="1685676958"/>
       <w:r>
         <w:rPr>
           <w:rFonts w:asciiTheme="majorHAnsi" w:hAnsiTheme="majorHAnsi" w:cstheme="majorHAnsi"/>
@@ -1437,7 +1421,6 @@
       </w:r>
     </w:p>
     <w:bookmarkStart w:id="0" w:name="_Hlk157677981"/>
-    <w:permStart w:id="616715123" w:edGrp="everyone"/>
     <w:p>
       <w:pPr>
         <w:pStyle w:val="Verdict"/>
@@ -1457,6 +1440,7 @@
           </w:placeholder>
           <w:text/>
         </w:sdtPr>
+        <w:sdtEndPr/>
         <w:sdtContent>
           <w:r>
             <w:rPr>
@@ -1478,7 +1462,6 @@
           </w:r>
         </w:sdtContent>
       </w:sdt>
-      <w:permEnd w:id="616715123"/>
       <w:r>
         <w:rPr>
           <w:rFonts w:asciiTheme="majorHAnsi" w:hAnsiTheme="majorHAnsi" w:cstheme="majorHAnsi"/>
@@ -1645,7 +1628,6 @@
         <w:t xml:space="preserve">”. </w:t>
       </w:r>
     </w:p>
-    <w:permStart w:id="891315281" w:edGrp="everyone"/>
     <w:p>
       <w:pPr>
         <w:pStyle w:val="Verdict"/>
@@ -1666,6 +1648,7 @@
           <w15:appearance w15:val="hidden"/>
           <w:text/>
         </w:sdtPr>
+        <w:sdtEndPr/>
         <w:sdtContent>
           <w:r>
             <w:rPr>
@@ -1687,7 +1670,6 @@
           </w:r>
         </w:sdtContent>
       </w:sdt>
-      <w:permEnd w:id="891315281"/>
     </w:p>
     <w:p>
       <w:pPr>
@@ -1737,7 +1719,6 @@
         <w:rPr>
           <w:rFonts w:cstheme="majorHAnsi"/>
         </w:rPr>
-        <w:lastRenderedPageBreak/>
         <w:t>MANDATORY Deliverable D03: implementing features</w:t>
       </w:r>
     </w:p>
@@ -1971,7 +1952,6 @@
         <w:t>.</w:t>
       </w:r>
     </w:p>
-    <w:permStart w:id="8470091" w:edGrp="everyone"/>
     <w:p>
       <w:pPr>
         <w:pStyle w:val="Verdict"/>
@@ -1992,16 +1972,28 @@
           <w15:appearance w15:val="hidden"/>
           <w:text/>
         </w:sdtPr>
+        <w:sdtEndPr/>
         <w:sdtContent>
           <w:r>
             <w:rPr>
               <w:rFonts w:asciiTheme="majorHAnsi" w:hAnsiTheme="majorHAnsi" w:cstheme="majorHAnsi"/>
             </w:rPr>
-            <w:t xml:space="preserve">    </w:t>
+            <w:t xml:space="preserve"> </w:t>
+          </w:r>
+          <w:r>
+            <w:rPr>
+              <w:rFonts w:asciiTheme="majorHAnsi" w:hAnsiTheme="majorHAnsi" w:cstheme="majorHAnsi"/>
+            </w:rPr>
+            <w:t xml:space="preserve">X </w:t>
+          </w:r>
+          <w:r>
+            <w:rPr>
+              <w:rFonts w:asciiTheme="majorHAnsi" w:hAnsiTheme="majorHAnsi" w:cstheme="majorHAnsi"/>
+            </w:rPr>
+            <w:t xml:space="preserve"> </w:t>
           </w:r>
         </w:sdtContent>
       </w:sdt>
-      <w:permEnd w:id="8470091"/>
       <w:r>
         <w:rPr>
           <w:rFonts w:asciiTheme="majorHAnsi" w:hAnsiTheme="majorHAnsi" w:cstheme="majorHAnsi"/>
@@ -2205,7 +2197,6 @@
         <w:t>as long as it is not published.</w:t>
       </w:r>
     </w:p>
-    <w:permStart w:id="66585966" w:edGrp="everyone"/>
     <w:p>
       <w:pPr>
         <w:pStyle w:val="Verdict"/>
@@ -2226,16 +2217,28 @@
           <w15:appearance w15:val="hidden"/>
           <w:text/>
         </w:sdtPr>
+        <w:sdtEndPr/>
         <w:sdtContent>
           <w:r>
             <w:rPr>
               <w:rFonts w:asciiTheme="majorHAnsi" w:hAnsiTheme="majorHAnsi" w:cstheme="majorHAnsi"/>
             </w:rPr>
-            <w:t xml:space="preserve">    </w:t>
+            <w:t xml:space="preserve"> </w:t>
+          </w:r>
+          <w:r>
+            <w:rPr>
+              <w:rFonts w:asciiTheme="majorHAnsi" w:hAnsiTheme="majorHAnsi" w:cstheme="majorHAnsi"/>
+            </w:rPr>
+            <w:t>X</w:t>
+          </w:r>
+          <w:r>
+            <w:rPr>
+              <w:rFonts w:asciiTheme="majorHAnsi" w:hAnsiTheme="majorHAnsi" w:cstheme="majorHAnsi"/>
+            </w:rPr>
+            <w:t xml:space="preserve">  </w:t>
           </w:r>
         </w:sdtContent>
       </w:sdt>
-      <w:permEnd w:id="66585966"/>
       <w:r>
         <w:rPr>
           <w:rFonts w:asciiTheme="majorHAnsi" w:hAnsiTheme="majorHAnsi" w:cstheme="majorHAnsi"/>
@@ -2313,7 +2316,6 @@
         <w:t>dashboards.</w:t>
       </w:r>
     </w:p>
-    <w:permStart w:id="844130438" w:edGrp="everyone"/>
     <w:p>
       <w:pPr>
         <w:pStyle w:val="Verdict"/>
@@ -2334,16 +2336,28 @@
           <w15:appearance w15:val="hidden"/>
           <w:text/>
         </w:sdtPr>
+        <w:sdtEndPr/>
         <w:sdtContent>
           <w:r>
             <w:rPr>
               <w:rFonts w:asciiTheme="majorHAnsi" w:hAnsiTheme="majorHAnsi" w:cstheme="majorHAnsi"/>
             </w:rPr>
-            <w:t xml:space="preserve">    </w:t>
+            <w:t xml:space="preserve"> </w:t>
+          </w:r>
+          <w:r>
+            <w:rPr>
+              <w:rFonts w:asciiTheme="majorHAnsi" w:hAnsiTheme="majorHAnsi" w:cstheme="majorHAnsi"/>
+            </w:rPr>
+            <w:t>X</w:t>
+          </w:r>
+          <w:r>
+            <w:rPr>
+              <w:rFonts w:asciiTheme="majorHAnsi" w:hAnsiTheme="majorHAnsi" w:cstheme="majorHAnsi"/>
+            </w:rPr>
+            <w:t xml:space="preserve">  </w:t>
           </w:r>
         </w:sdtContent>
       </w:sdt>
-      <w:permEnd w:id="844130438"/>
       <w:r>
         <w:rPr>
           <w:rFonts w:asciiTheme="majorHAnsi" w:hAnsiTheme="majorHAnsi" w:cstheme="majorHAnsi"/>
@@ -2450,7 +2464,6 @@
         <w:rPr>
           <w:rFonts w:cstheme="majorHAnsi"/>
         </w:rPr>
-        <w:lastRenderedPageBreak/>
         <w:t>MANDATORY Deliverable D04: formal testing</w:t>
       </w:r>
     </w:p>
@@ -2563,7 +2576,6 @@
         <w:t>Produce a test suite for Requirements #6 and #7.</w:t>
       </w:r>
     </w:p>
-    <w:permStart w:id="973563344" w:edGrp="everyone"/>
     <w:p>
       <w:pPr>
         <w:pStyle w:val="Gradercomments"/>
@@ -2583,6 +2595,7 @@
           </w:placeholder>
           <w:text/>
         </w:sdtPr>
+        <w:sdtEndPr/>
         <w:sdtContent>
           <w:r>
             <w:rPr>
@@ -2592,7 +2605,6 @@
           </w:r>
         </w:sdtContent>
       </w:sdt>
-      <w:permEnd w:id="973563344"/>
       <w:r>
         <w:rPr>
           <w:rFonts w:asciiTheme="majorHAnsi" w:hAnsiTheme="majorHAnsi" w:cstheme="majorHAnsi"/>
@@ -2628,7 +2640,6 @@
         <w:t>Produce a testing report.</w:t>
       </w:r>
     </w:p>
-    <w:permStart w:id="212556619" w:edGrp="everyone"/>
     <w:p>
       <w:pPr>
         <w:pStyle w:val="Verdict"/>
@@ -2648,6 +2659,7 @@
           </w:placeholder>
           <w:text/>
         </w:sdtPr>
+        <w:sdtEndPr/>
         <w:sdtContent>
           <w:r>
             <w:rPr>
@@ -2657,7 +2669,6 @@
           </w:r>
         </w:sdtContent>
       </w:sdt>
-      <w:permEnd w:id="212556619"/>
       <w:r>
         <w:rPr>
           <w:rFonts w:asciiTheme="majorHAnsi" w:hAnsiTheme="majorHAnsi" w:cstheme="majorHAnsi"/>
@@ -2694,7 +2705,6 @@
         <w:rPr>
           <w:rFonts w:cstheme="majorHAnsi"/>
         </w:rPr>
-        <w:lastRenderedPageBreak/>
         <w:t>SUPPLEMENTARY Deliverable D01: introduction</w:t>
       </w:r>
     </w:p>
@@ -2837,7 +2847,6 @@
         <w:t>Produce an analysis report.</w:t>
       </w:r>
     </w:p>
-    <w:permStart w:id="351678440" w:edGrp="everyone"/>
     <w:p>
       <w:pPr>
         <w:pStyle w:val="Verdict"/>
@@ -2858,6 +2867,7 @@
           <w15:appearance w15:val="hidden"/>
           <w:text/>
         </w:sdtPr>
+        <w:sdtEndPr/>
         <w:sdtContent>
           <w:r>
             <w:rPr>
@@ -2879,7 +2889,6 @@
           </w:r>
         </w:sdtContent>
       </w:sdt>
-      <w:permEnd w:id="351678440"/>
       <w:r>
         <w:rPr>
           <w:rFonts w:asciiTheme="majorHAnsi" w:hAnsiTheme="majorHAnsi" w:cstheme="majorHAnsi"/>
@@ -2901,7 +2910,6 @@
         <w:t>Produce a planning and progress report.</w:t>
       </w:r>
     </w:p>
-    <w:permStart w:id="2017154663" w:edGrp="everyone"/>
     <w:p>
       <w:pPr>
         <w:pStyle w:val="Verdict"/>
@@ -2925,6 +2933,7 @@
           <w15:appearance w15:val="hidden"/>
           <w:text/>
         </w:sdtPr>
+        <w:sdtEndPr/>
         <w:sdtContent>
           <w:r>
             <w:rPr>
@@ -2946,7 +2955,6 @@
           </w:r>
         </w:sdtContent>
       </w:sdt>
-      <w:permEnd w:id="2017154663"/>
       <w:r>
         <w:rPr>
           <w:rFonts w:asciiTheme="majorHAnsi" w:hAnsiTheme="majorHAnsi" w:cstheme="majorHAnsi"/>
@@ -3022,7 +3030,6 @@
         <w:rPr>
           <w:rFonts w:cstheme="majorHAnsi"/>
         </w:rPr>
-        <w:lastRenderedPageBreak/>
         <w:t xml:space="preserve">SUPPLEMENTARY </w:t>
       </w:r>
       <w:r>
@@ -3147,7 +3154,6 @@
         <w:t xml:space="preserve"> with further information.</w:t>
       </w:r>
     </w:p>
-    <w:permStart w:id="1480279223" w:edGrp="everyone"/>
     <w:p>
       <w:pPr>
         <w:pStyle w:val="Gradercomments"/>
@@ -3170,6 +3176,7 @@
           <w15:appearance w15:val="hidden"/>
           <w:text/>
         </w:sdtPr>
+        <w:sdtEndPr/>
         <w:sdtContent>
           <w:r>
             <w:rPr>
@@ -3194,7 +3201,6 @@
           </w:r>
         </w:sdtContent>
       </w:sdt>
-      <w:permEnd w:id="1480279223"/>
       <w:r>
         <w:rPr>
           <w:rFonts w:asciiTheme="majorHAnsi" w:hAnsiTheme="majorHAnsi" w:cstheme="majorHAnsi"/>
@@ -3318,7 +3324,6 @@
         <w:t>Produce a UML domain model.</w:t>
       </w:r>
     </w:p>
-    <w:permStart w:id="1411715631" w:edGrp="everyone"/>
     <w:p>
       <w:pPr>
         <w:pStyle w:val="Verdict"/>
@@ -3339,6 +3344,7 @@
           <w15:appearance w15:val="hidden"/>
           <w:text/>
         </w:sdtPr>
+        <w:sdtEndPr/>
         <w:sdtContent>
           <w:r>
             <w:rPr>
@@ -3348,7 +3354,6 @@
           </w:r>
         </w:sdtContent>
       </w:sdt>
-      <w:permEnd w:id="1411715631"/>
       <w:r>
         <w:rPr>
           <w:rFonts w:asciiTheme="majorHAnsi" w:hAnsiTheme="majorHAnsi" w:cstheme="majorHAnsi"/>
@@ -3370,7 +3375,6 @@
         <w:t>Produce an analysis report.</w:t>
       </w:r>
     </w:p>
-    <w:permStart w:id="1404656994" w:edGrp="everyone"/>
     <w:p>
       <w:pPr>
         <w:pStyle w:val="Verdict"/>
@@ -3391,6 +3395,7 @@
           <w15:appearance w15:val="hidden"/>
           <w:text/>
         </w:sdtPr>
+        <w:sdtEndPr/>
         <w:sdtContent>
           <w:r>
             <w:rPr>
@@ -3400,7 +3405,6 @@
           </w:r>
         </w:sdtContent>
       </w:sdt>
-      <w:permEnd w:id="1404656994"/>
       <w:r>
         <w:rPr>
           <w:rFonts w:asciiTheme="majorHAnsi" w:hAnsiTheme="majorHAnsi" w:cstheme="majorHAnsi"/>
@@ -3422,7 +3426,6 @@
         <w:t>Produce a planning and progress report.</w:t>
       </w:r>
     </w:p>
-    <w:permStart w:id="1214192489" w:edGrp="everyone"/>
     <w:p>
       <w:pPr>
         <w:pStyle w:val="Gradercomments"/>
@@ -3445,6 +3448,7 @@
           <w15:appearance w15:val="hidden"/>
           <w:text/>
         </w:sdtPr>
+        <w:sdtEndPr/>
         <w:sdtContent>
           <w:r>
             <w:rPr>
@@ -3455,7 +3459,6 @@
           </w:r>
         </w:sdtContent>
       </w:sdt>
-      <w:permEnd w:id="1214192489"/>
       <w:r>
         <w:rPr>
           <w:rFonts w:asciiTheme="majorHAnsi" w:hAnsiTheme="majorHAnsi" w:cstheme="majorHAnsi"/>
@@ -3485,7 +3488,6 @@
         <w:rPr>
           <w:rFonts w:cstheme="majorHAnsi"/>
         </w:rPr>
-        <w:lastRenderedPageBreak/>
         <w:t>SUPPLEMENTARY Deliverable D03: implementing features</w:t>
       </w:r>
     </w:p>
@@ -3575,7 +3577,6 @@
         <w:t>.</w:t>
       </w:r>
     </w:p>
-    <w:permStart w:id="1655847515" w:edGrp="everyone"/>
     <w:p>
       <w:pPr>
         <w:pStyle w:val="Gradercomments"/>
@@ -3595,16 +3596,28 @@
           </w:placeholder>
           <w:text/>
         </w:sdtPr>
+        <w:sdtEndPr/>
         <w:sdtContent>
           <w:r>
             <w:rPr>
               <w:rFonts w:asciiTheme="majorHAnsi" w:hAnsiTheme="majorHAnsi" w:cstheme="majorHAnsi"/>
             </w:rPr>
-            <w:t xml:space="preserve">    </w:t>
+            <w:t xml:space="preserve"> </w:t>
+          </w:r>
+          <w:r>
+            <w:rPr>
+              <w:rFonts w:asciiTheme="majorHAnsi" w:hAnsiTheme="majorHAnsi" w:cstheme="majorHAnsi"/>
+            </w:rPr>
+            <w:t>X</w:t>
+          </w:r>
+          <w:r>
+            <w:rPr>
+              <w:rFonts w:asciiTheme="majorHAnsi" w:hAnsiTheme="majorHAnsi" w:cstheme="majorHAnsi"/>
+            </w:rPr>
+            <w:t xml:space="preserve">  </w:t>
           </w:r>
         </w:sdtContent>
       </w:sdt>
-      <w:permEnd w:id="1655847515"/>
       <w:r>
         <w:rPr>
           <w:rFonts w:asciiTheme="majorHAnsi" w:hAnsiTheme="majorHAnsi" w:cstheme="majorHAnsi"/>
@@ -3654,7 +3667,6 @@
         <w:t>Update their profiles.</w:t>
       </w:r>
     </w:p>
-    <w:permStart w:id="810754758" w:edGrp="everyone"/>
     <w:p>
       <w:pPr>
         <w:pStyle w:val="Verdict"/>
@@ -3674,16 +3686,28 @@
           </w:placeholder>
           <w:text/>
         </w:sdtPr>
+        <w:sdtEndPr/>
         <w:sdtContent>
           <w:r>
             <w:rPr>
               <w:rFonts w:asciiTheme="majorHAnsi" w:hAnsiTheme="majorHAnsi" w:cstheme="majorHAnsi"/>
             </w:rPr>
-            <w:t xml:space="preserve">    </w:t>
+            <w:t xml:space="preserve"> </w:t>
+          </w:r>
+          <w:r>
+            <w:rPr>
+              <w:rFonts w:asciiTheme="majorHAnsi" w:hAnsiTheme="majorHAnsi" w:cstheme="majorHAnsi"/>
+            </w:rPr>
+            <w:t>X</w:t>
+          </w:r>
+          <w:r>
+            <w:rPr>
+              <w:rFonts w:asciiTheme="majorHAnsi" w:hAnsiTheme="majorHAnsi" w:cstheme="majorHAnsi"/>
+            </w:rPr>
+            <w:t xml:space="preserve">  </w:t>
           </w:r>
         </w:sdtContent>
       </w:sdt>
-      <w:permEnd w:id="810754758"/>
       <w:r>
         <w:rPr>
           <w:rFonts w:asciiTheme="majorHAnsi" w:hAnsiTheme="majorHAnsi" w:cstheme="majorHAnsi"/>
@@ -3803,7 +3827,6 @@
         <w:t>).</w:t>
       </w:r>
     </w:p>
-    <w:permStart w:id="872621369" w:edGrp="everyone"/>
     <w:p>
       <w:pPr>
         <w:pStyle w:val="Verdict"/>
@@ -3824,16 +3847,28 @@
           <w15:appearance w15:val="hidden"/>
           <w:text/>
         </w:sdtPr>
+        <w:sdtEndPr/>
         <w:sdtContent>
           <w:r>
             <w:rPr>
               <w:rFonts w:asciiTheme="majorHAnsi" w:hAnsiTheme="majorHAnsi" w:cstheme="majorHAnsi"/>
             </w:rPr>
-            <w:t xml:space="preserve">    </w:t>
+            <w:t xml:space="preserve"> </w:t>
+          </w:r>
+          <w:r>
+            <w:rPr>
+              <w:rFonts w:asciiTheme="majorHAnsi" w:hAnsiTheme="majorHAnsi" w:cstheme="majorHAnsi"/>
+            </w:rPr>
+            <w:t>X</w:t>
+          </w:r>
+          <w:r>
+            <w:rPr>
+              <w:rFonts w:asciiTheme="majorHAnsi" w:hAnsiTheme="majorHAnsi" w:cstheme="majorHAnsi"/>
+            </w:rPr>
+            <w:t xml:space="preserve">  </w:t>
           </w:r>
         </w:sdtContent>
       </w:sdt>
-      <w:permEnd w:id="872621369"/>
       <w:r>
         <w:rPr>
           <w:rFonts w:asciiTheme="majorHAnsi" w:hAnsiTheme="majorHAnsi" w:cstheme="majorHAnsi"/>
@@ -3926,7 +3961,6 @@
         <w:t>Produce an analysis report.</w:t>
       </w:r>
     </w:p>
-    <w:permStart w:id="359800286" w:edGrp="everyone"/>
     <w:p>
       <w:pPr>
         <w:pStyle w:val="Verdict"/>
@@ -3947,6 +3981,7 @@
           <w15:appearance w15:val="hidden"/>
           <w:text/>
         </w:sdtPr>
+        <w:sdtEndPr/>
         <w:sdtContent>
           <w:r>
             <w:rPr>
@@ -3956,7 +3991,6 @@
           </w:r>
         </w:sdtContent>
       </w:sdt>
-      <w:permEnd w:id="359800286"/>
       <w:r>
         <w:rPr>
           <w:rFonts w:asciiTheme="majorHAnsi" w:hAnsiTheme="majorHAnsi" w:cstheme="majorHAnsi"/>
@@ -3978,7 +4012,6 @@
         <w:t>Produce a planning and progress report.</w:t>
       </w:r>
     </w:p>
-    <w:permStart w:id="2132571457" w:edGrp="everyone"/>
     <w:p>
       <w:pPr>
         <w:pStyle w:val="Gradercomments"/>
@@ -3998,6 +4031,7 @@
           </w:placeholder>
           <w:text/>
         </w:sdtPr>
+        <w:sdtEndPr/>
         <w:sdtContent>
           <w:r>
             <w:rPr>
@@ -4007,7 +4041,6 @@
           </w:r>
         </w:sdtContent>
       </w:sdt>
-      <w:permEnd w:id="2132571457"/>
       <w:r>
         <w:rPr>
           <w:rFonts w:asciiTheme="majorHAnsi" w:hAnsiTheme="majorHAnsi" w:cstheme="majorHAnsi"/>
@@ -4029,7 +4062,6 @@
         <w:t>Produce a lint report.</w:t>
       </w:r>
     </w:p>
-    <w:permStart w:id="1334452110" w:edGrp="everyone"/>
     <w:p>
       <w:pPr>
         <w:pStyle w:val="Verdict"/>
@@ -4049,6 +4081,7 @@
           </w:placeholder>
           <w:text/>
         </w:sdtPr>
+        <w:sdtEndPr/>
         <w:sdtContent>
           <w:r>
             <w:rPr>
@@ -4058,7 +4091,6 @@
           </w:r>
         </w:sdtContent>
       </w:sdt>
-      <w:permEnd w:id="1334452110"/>
       <w:r>
         <w:rPr>
           <w:rFonts w:asciiTheme="majorHAnsi" w:hAnsiTheme="majorHAnsi" w:cstheme="majorHAnsi"/>
@@ -4094,7 +4126,6 @@
         <w:rPr>
           <w:rFonts w:cstheme="majorHAnsi"/>
         </w:rPr>
-        <w:lastRenderedPageBreak/>
         <w:t>SUPPLEMENTARY Deliverable D04: formal testing</w:t>
       </w:r>
     </w:p>
@@ -4234,7 +4265,6 @@
         <w:t>Produce an analysis report.</w:t>
       </w:r>
     </w:p>
-    <w:permStart w:id="2088578991" w:edGrp="everyone"/>
     <w:p>
       <w:pPr>
         <w:pStyle w:val="Verdict"/>
@@ -4254,6 +4284,7 @@
           </w:placeholder>
           <w:text/>
         </w:sdtPr>
+        <w:sdtEndPr/>
         <w:sdtContent>
           <w:r>
             <w:rPr>
@@ -4263,7 +4294,6 @@
           </w:r>
         </w:sdtContent>
       </w:sdt>
-      <w:permEnd w:id="2088578991"/>
       <w:r>
         <w:rPr>
           <w:rFonts w:asciiTheme="majorHAnsi" w:hAnsiTheme="majorHAnsi" w:cstheme="majorHAnsi"/>
@@ -4285,7 +4315,6 @@
         <w:t>Produce a planning and progress report.</w:t>
       </w:r>
     </w:p>
-    <w:permStart w:id="862791326" w:edGrp="everyone"/>
     <w:p>
       <w:pPr>
         <w:pStyle w:val="Verdict"/>
@@ -4305,6 +4334,7 @@
           </w:placeholder>
           <w:text/>
         </w:sdtPr>
+        <w:sdtEndPr/>
         <w:sdtContent>
           <w:r>
             <w:rPr>
@@ -4314,7 +4344,6 @@
           </w:r>
         </w:sdtContent>
       </w:sdt>
-      <w:permEnd w:id="862791326"/>
       <w:r>
         <w:rPr>
           <w:rFonts w:asciiTheme="majorHAnsi" w:hAnsiTheme="majorHAnsi" w:cstheme="majorHAnsi"/>
@@ -6281,6 +6310,7 @@
   </w:compat>
   <w:rsids>
     <w:rsidRoot w:val="004D7778"/>
+    <w:rsid w:val="000E4C8D"/>
     <w:rsid w:val="004D7778"/>
     <w:rsid w:val="008C7A4A"/>
     <w:rsid w:val="00D84DBB"/>

</xml_diff>